<commit_message>
Continued Chapter 3 and added code for verifying Hashes: still underway
</commit_message>
<xml_diff>
--- a/documentation/Chapter 3.docx
+++ b/documentation/Chapter 3.docx
@@ -66,35 +66,55 @@
           <w:sz w:val="24"/>
           <w:szCs w:val="24"/>
         </w:rPr>
-        <w:t xml:space="preserve">Introduce your work in this </w:t>
-      </w:r>
-      <w:proofErr w:type="gramStart"/>
-      <w:r>
-        <w:rPr>
-          <w:rFonts w:ascii="Times New Roman" w:hAnsi="Times New Roman" w:cs="Times New Roman"/>
-          <w:sz w:val="24"/>
-          <w:szCs w:val="24"/>
-        </w:rPr>
-        <w:t xml:space="preserve">chapter </w:t>
-      </w:r>
-      <w:bookmarkStart w:id="0" w:name="_GoBack"/>
-      <w:bookmarkEnd w:id="0"/>
-      <w:r>
-        <w:rPr>
-          <w:rFonts w:ascii="Times New Roman" w:hAnsi="Times New Roman" w:cs="Times New Roman"/>
-          <w:sz w:val="24"/>
-          <w:szCs w:val="24"/>
-        </w:rPr>
-        <w:t>,</w:t>
-      </w:r>
-      <w:proofErr w:type="gramEnd"/>
-      <w:r>
-        <w:rPr>
-          <w:rFonts w:ascii="Times New Roman" w:hAnsi="Times New Roman" w:cs="Times New Roman"/>
-          <w:sz w:val="24"/>
-          <w:szCs w:val="24"/>
-        </w:rPr>
-        <w:t xml:space="preserve"> what is going to be covered and how.</w:t>
+        <w:t xml:space="preserve">This chapter </w:t>
+      </w:r>
+      <w:r>
+        <w:rPr>
+          <w:rFonts w:ascii="Times New Roman" w:hAnsi="Times New Roman" w:cs="Times New Roman"/>
+          <w:sz w:val="24"/>
+          <w:szCs w:val="24"/>
+        </w:rPr>
+        <w:t xml:space="preserve">entails </w:t>
+      </w:r>
+      <w:r>
+        <w:rPr>
+          <w:rFonts w:ascii="Times New Roman" w:hAnsi="Times New Roman" w:cs="Times New Roman"/>
+          <w:sz w:val="24"/>
+          <w:szCs w:val="24"/>
+        </w:rPr>
+        <w:t xml:space="preserve">an analysis of the resources – software, hardware and others – </w:t>
+      </w:r>
+      <w:r>
+        <w:rPr>
+          <w:rFonts w:ascii="Times New Roman" w:hAnsi="Times New Roman" w:cs="Times New Roman"/>
+          <w:sz w:val="24"/>
+          <w:szCs w:val="24"/>
+        </w:rPr>
+        <w:t xml:space="preserve">that are needed </w:t>
+      </w:r>
+      <w:r>
+        <w:rPr>
+          <w:rFonts w:ascii="Times New Roman" w:hAnsi="Times New Roman" w:cs="Times New Roman"/>
+          <w:sz w:val="24"/>
+          <w:szCs w:val="24"/>
+        </w:rPr>
+        <w:t xml:space="preserve">for the proposed </w:t>
+      </w:r>
+      <w:r>
+        <w:rPr>
+          <w:rFonts w:ascii="Times New Roman" w:hAnsi="Times New Roman" w:cs="Times New Roman"/>
+          <w:sz w:val="24"/>
+          <w:szCs w:val="24"/>
+        </w:rPr>
+        <w:t xml:space="preserve">system to </w:t>
+      </w:r>
+      <w:r>
+        <w:rPr>
+          <w:rFonts w:ascii="Times New Roman" w:hAnsi="Times New Roman" w:cs="Times New Roman"/>
+          <w:sz w:val="24"/>
+          <w:szCs w:val="24"/>
+        </w:rPr>
+        <w:t>function or work properly.</w:t>
       </w:r>
     </w:p>
     <w:p>
@@ -111,15 +131,8 @@
           <w:szCs w:val="24"/>
         </w:rPr>
       </w:pPr>
-      <w:r>
-        <w:rPr>
-          <w:rFonts w:ascii="Times New Roman" w:hAnsi="Times New Roman" w:cs="Times New Roman"/>
-          <w:color w:val="auto"/>
-          <w:sz w:val="24"/>
-          <w:szCs w:val="24"/>
-        </w:rPr>
-        <w:t xml:space="preserve"> </w:t>
-      </w:r>
+      <w:bookmarkStart w:id="0" w:name="_GoBack"/>
+      <w:bookmarkEnd w:id="0"/>
       <w:proofErr w:type="gramStart"/>
       <w:r>
         <w:rPr>

</xml_diff>